<commit_message>
introduction , project theme, key rules & constraints ,some functional dependencies added
</commit_message>
<xml_diff>
--- a/Requirement-analysis.docx
+++ b/Requirement-analysis.docx
@@ -516,28 +516,838 @@
         </mc:AlternateContent>
       </w:r>
     </w:p>
+    <w:p>
+      <w:pPr>
+        <w:spacing w:after="160" w:line="259" w:lineRule="auto"/>
+      </w:pPr>
+      <w:r>
+        <w:br w:type="page"/>
+      </w:r>
+    </w:p>
+    <w:p>
+      <w:pPr>
+        <w:pStyle w:val="Heading2"/>
+        <w:numPr>
+          <w:ilvl w:val="0"/>
+          <w:numId w:val="1"/>
+        </w:numPr>
+        <w:spacing w:before="200"/>
+        <w:rPr>
+          <w:sz w:val="40"/>
+          <w:szCs w:val="40"/>
+        </w:rPr>
+      </w:pPr>
+      <w:r>
+        <w:rPr>
+          <w:sz w:val="40"/>
+          <w:szCs w:val="40"/>
+        </w:rPr>
+        <w:lastRenderedPageBreak/>
+        <w:t>Introduction</w:t>
+      </w:r>
+    </w:p>
+    <w:p>
+      <w:pPr>
+        <w:rPr>
+          <w:sz w:val="24"/>
+          <w:szCs w:val="24"/>
+        </w:rPr>
+      </w:pPr>
+    </w:p>
+    <w:p>
+      <w:pPr>
+        <w:rPr>
+          <w:sz w:val="24"/>
+          <w:szCs w:val="24"/>
+        </w:rPr>
+      </w:pPr>
+      <w:r>
+        <w:rPr>
+          <w:sz w:val="24"/>
+          <w:szCs w:val="24"/>
+        </w:rPr>
+        <w:t>The "Online Shopping Application" is a comprehensive e-commerce platform aimed at enabling users to explore a variety of products, add items to their cart, make secure purchases, and track their orders. The application emphasizes providing a seamless user experience, ensuring device responsiveness, and integrating secure authentication mechanisms.</w:t>
+      </w:r>
+    </w:p>
+    <w:p>
+      <w:pPr>
+        <w:rPr>
+          <w:sz w:val="24"/>
+          <w:szCs w:val="24"/>
+        </w:rPr>
+      </w:pPr>
+    </w:p>
+    <w:p>
+      <w:pPr>
+        <w:pStyle w:val="Heading2"/>
+        <w:numPr>
+          <w:ilvl w:val="0"/>
+          <w:numId w:val="1"/>
+        </w:numPr>
+        <w:spacing w:before="200"/>
+        <w:rPr>
+          <w:sz w:val="40"/>
+          <w:szCs w:val="40"/>
+        </w:rPr>
+      </w:pPr>
+      <w:r>
+        <w:rPr>
+          <w:sz w:val="40"/>
+          <w:szCs w:val="40"/>
+        </w:rPr>
+        <w:t>Project Theme</w:t>
+      </w:r>
+    </w:p>
+    <w:p>
+      <w:pPr>
+        <w:pStyle w:val="ListParagraph"/>
+        <w:rPr>
+          <w:sz w:val="24"/>
+          <w:szCs w:val="24"/>
+        </w:rPr>
+      </w:pPr>
+    </w:p>
+    <w:p>
+      <w:pPr>
+        <w:rPr>
+          <w:sz w:val="24"/>
+          <w:szCs w:val="24"/>
+        </w:rPr>
+      </w:pPr>
+      <w:r>
+        <w:rPr>
+          <w:sz w:val="24"/>
+          <w:szCs w:val="24"/>
+        </w:rPr>
+        <w:t>The primary purpose of the Online Shopping Application is to create a user-friendly, secure, and efficient e-commerce platform. Users can browse products, apply filters, view detailed product descriptions, and place orders. The platform ensures scalability and includes functionalities for both customers and admins (optional).</w:t>
+      </w:r>
+    </w:p>
+    <w:p>
+      <w:pPr>
+        <w:rPr>
+          <w:sz w:val="24"/>
+          <w:szCs w:val="24"/>
+        </w:rPr>
+      </w:pPr>
+    </w:p>
+    <w:p>
+      <w:pPr>
+        <w:pStyle w:val="Heading2"/>
+        <w:numPr>
+          <w:ilvl w:val="0"/>
+          <w:numId w:val="1"/>
+        </w:numPr>
+        <w:spacing w:before="200"/>
+        <w:rPr>
+          <w:sz w:val="40"/>
+          <w:szCs w:val="40"/>
+        </w:rPr>
+      </w:pPr>
+      <w:r>
+        <w:rPr>
+          <w:sz w:val="40"/>
+          <w:szCs w:val="40"/>
+        </w:rPr>
+        <w:t>Key Rules and Constraints</w:t>
+      </w:r>
+    </w:p>
+    <w:p>
+      <w:pPr>
+        <w:pStyle w:val="ListParagraph"/>
+        <w:rPr>
+          <w:sz w:val="24"/>
+          <w:szCs w:val="24"/>
+        </w:rPr>
+      </w:pPr>
+    </w:p>
+    <w:p>
+      <w:pPr>
+        <w:rPr>
+          <w:sz w:val="24"/>
+          <w:szCs w:val="24"/>
+        </w:rPr>
+      </w:pPr>
+      <w:r>
+        <w:rPr>
+          <w:b/>
+          <w:sz w:val="24"/>
+          <w:szCs w:val="24"/>
+        </w:rPr>
+        <w:t>- GitHub Commits:</w:t>
+      </w:r>
+      <w:r>
+        <w:rPr>
+          <w:sz w:val="24"/>
+          <w:szCs w:val="24"/>
+        </w:rPr>
+        <w:br/>
+        <w:t xml:space="preserve">  - Minimum 15 notable client-side commits.</w:t>
+      </w:r>
+      <w:r>
+        <w:rPr>
+          <w:sz w:val="24"/>
+          <w:szCs w:val="24"/>
+        </w:rPr>
+        <w:br/>
+        <w:t xml:space="preserve">  - Minimum 8 notable server-side commits.</w:t>
+      </w:r>
+    </w:p>
+    <w:p>
+      <w:pPr>
+        <w:rPr>
+          <w:sz w:val="24"/>
+          <w:szCs w:val="24"/>
+        </w:rPr>
+      </w:pPr>
+      <w:r>
+        <w:rPr>
+          <w:sz w:val="24"/>
+          <w:szCs w:val="24"/>
+        </w:rPr>
+        <w:t xml:space="preserve">- </w:t>
+      </w:r>
+      <w:r>
+        <w:rPr>
+          <w:b/>
+          <w:sz w:val="24"/>
+          <w:szCs w:val="24"/>
+        </w:rPr>
+        <w:t>Readme.md:</w:t>
+      </w:r>
+      <w:r>
+        <w:rPr>
+          <w:sz w:val="24"/>
+          <w:szCs w:val="24"/>
+        </w:rPr>
+        <w:br/>
+        <w:t xml:space="preserve">  - The project must include a meaningful README file containing:</w:t>
+      </w:r>
+      <w:r>
+        <w:rPr>
+          <w:sz w:val="24"/>
+          <w:szCs w:val="24"/>
+        </w:rPr>
+        <w:br/>
+        <w:t xml:space="preserve">    - Project name.</w:t>
+      </w:r>
+      <w:r>
+        <w:rPr>
+          <w:sz w:val="24"/>
+          <w:szCs w:val="24"/>
+        </w:rPr>
+        <w:br/>
+        <w:t xml:space="preserve">    - Live site URL.</w:t>
+      </w:r>
+      <w:r>
+        <w:rPr>
+          <w:sz w:val="24"/>
+          <w:szCs w:val="24"/>
+        </w:rPr>
+        <w:br/>
+        <w:t xml:space="preserve">    - At least five key features.</w:t>
+      </w:r>
+    </w:p>
+    <w:p>
+      <w:pPr>
+        <w:rPr>
+          <w:sz w:val="24"/>
+          <w:szCs w:val="24"/>
+        </w:rPr>
+      </w:pPr>
+      <w:r>
+        <w:rPr>
+          <w:b/>
+          <w:sz w:val="24"/>
+          <w:szCs w:val="24"/>
+        </w:rPr>
+        <w:t>- Responsiveness:</w:t>
+      </w:r>
+      <w:r>
+        <w:rPr>
+          <w:sz w:val="24"/>
+          <w:szCs w:val="24"/>
+        </w:rPr>
+        <w:br/>
+        <w:t xml:space="preserve">  - The application must be fully responsive on mobile, tablet, and desktop views.</w:t>
+      </w:r>
+    </w:p>
+    <w:p>
+      <w:pPr>
+        <w:rPr>
+          <w:sz w:val="24"/>
+          <w:szCs w:val="24"/>
+        </w:rPr>
+      </w:pPr>
+      <w:r>
+        <w:rPr>
+          <w:b/>
+          <w:sz w:val="24"/>
+          <w:szCs w:val="24"/>
+        </w:rPr>
+        <w:t>- Environment Variables:</w:t>
+      </w:r>
+      <w:r>
+        <w:rPr>
+          <w:sz w:val="24"/>
+          <w:szCs w:val="24"/>
+        </w:rPr>
+        <w:br/>
+        <w:t xml:space="preserve">  - Sensitive information like Firebase credentials, API keys, and MongoDB URIs must be hidden using environment variables.</w:t>
+      </w:r>
+    </w:p>
+    <w:p>
+      <w:pPr>
+        <w:rPr>
+          <w:sz w:val="24"/>
+          <w:szCs w:val="24"/>
+        </w:rPr>
+      </w:pPr>
+      <w:r>
+        <w:rPr>
+          <w:b/>
+          <w:sz w:val="24"/>
+          <w:szCs w:val="24"/>
+        </w:rPr>
+        <w:lastRenderedPageBreak/>
+        <w:t>- Design Uniqueness:</w:t>
+      </w:r>
+      <w:r>
+        <w:rPr>
+          <w:sz w:val="24"/>
+          <w:szCs w:val="24"/>
+        </w:rPr>
+        <w:br/>
+        <w:t xml:space="preserve">  - The design must be unique and should not replicate previous projects.</w:t>
+      </w:r>
+    </w:p>
+    <w:p>
+      <w:pPr>
+        <w:rPr>
+          <w:sz w:val="24"/>
+          <w:szCs w:val="24"/>
+        </w:rPr>
+      </w:pPr>
+      <w:r>
+        <w:rPr>
+          <w:b/>
+          <w:sz w:val="24"/>
+          <w:szCs w:val="24"/>
+        </w:rPr>
+        <w:t>- Hosting:</w:t>
+      </w:r>
+      <w:r>
+        <w:rPr>
+          <w:sz w:val="24"/>
+          <w:szCs w:val="24"/>
+        </w:rPr>
+        <w:br/>
+        <w:t xml:space="preserve">  - Use </w:t>
+      </w:r>
+      <w:proofErr w:type="spellStart"/>
+      <w:r>
+        <w:rPr>
+          <w:sz w:val="24"/>
+          <w:szCs w:val="24"/>
+        </w:rPr>
+        <w:t>Netlify</w:t>
+      </w:r>
+      <w:proofErr w:type="spellEnd"/>
+      <w:r>
+        <w:rPr>
+          <w:sz w:val="24"/>
+          <w:szCs w:val="24"/>
+        </w:rPr>
+        <w:t xml:space="preserve"> or Firebase for the client-side.</w:t>
+      </w:r>
+      <w:r>
+        <w:rPr>
+          <w:sz w:val="24"/>
+          <w:szCs w:val="24"/>
+        </w:rPr>
+        <w:br/>
+        <w:t xml:space="preserve">  - Use </w:t>
+      </w:r>
+      <w:proofErr w:type="spellStart"/>
+      <w:r>
+        <w:rPr>
+          <w:sz w:val="24"/>
+          <w:szCs w:val="24"/>
+        </w:rPr>
+        <w:t>Vercel</w:t>
+      </w:r>
+      <w:proofErr w:type="spellEnd"/>
+      <w:r>
+        <w:rPr>
+          <w:sz w:val="24"/>
+          <w:szCs w:val="24"/>
+        </w:rPr>
+        <w:t xml:space="preserve"> for the server-side.</w:t>
+      </w:r>
+      <w:r>
+        <w:rPr>
+          <w:sz w:val="24"/>
+          <w:szCs w:val="24"/>
+        </w:rPr>
+        <w:br/>
+        <w:t xml:space="preserve">  - Routes should not produce errors upon reloading.</w:t>
+      </w:r>
+      <w:r>
+        <w:rPr>
+          <w:sz w:val="24"/>
+          <w:szCs w:val="24"/>
+        </w:rPr>
+        <w:br/>
+        <w:t xml:space="preserve">  - Private routes must maintain user sessions without redirection to the login page upon refresh.</w:t>
+      </w:r>
+    </w:p>
+    <w:p>
+      <w:pPr>
+        <w:rPr>
+          <w:sz w:val="24"/>
+          <w:szCs w:val="24"/>
+        </w:rPr>
+      </w:pPr>
+    </w:p>
+    <w:p>
+      <w:pPr>
+        <w:pStyle w:val="Heading2"/>
+        <w:rPr>
+          <w:sz w:val="24"/>
+          <w:szCs w:val="24"/>
+        </w:rPr>
+      </w:pPr>
+      <w:r>
+        <w:rPr>
+          <w:sz w:val="24"/>
+          <w:szCs w:val="24"/>
+        </w:rPr>
+        <w:t>4</w:t>
+      </w:r>
+      <w:r>
+        <w:rPr>
+          <w:sz w:val="40"/>
+          <w:szCs w:val="40"/>
+        </w:rPr>
+        <w:t>. Functional Requirements</w:t>
+      </w:r>
+    </w:p>
+    <w:p>
+      <w:pPr>
+        <w:rPr>
+          <w:sz w:val="24"/>
+          <w:szCs w:val="24"/>
+        </w:rPr>
+      </w:pPr>
+    </w:p>
+    <w:p>
+      <w:pPr>
+        <w:rPr>
+          <w:b/>
+          <w:sz w:val="24"/>
+          <w:szCs w:val="24"/>
+        </w:rPr>
+      </w:pPr>
+      <w:r>
+        <w:rPr>
+          <w:b/>
+          <w:sz w:val="24"/>
+          <w:szCs w:val="24"/>
+        </w:rPr>
+        <w:t>Core Features:</w:t>
+      </w:r>
+    </w:p>
+    <w:p>
+      <w:pPr>
+        <w:rPr>
+          <w:sz w:val="24"/>
+          <w:szCs w:val="24"/>
+        </w:rPr>
+      </w:pPr>
+      <w:r>
+        <w:rPr>
+          <w:b/>
+          <w:sz w:val="24"/>
+          <w:szCs w:val="24"/>
+        </w:rPr>
+        <w:t>- Navbar:</w:t>
+      </w:r>
+      <w:r>
+        <w:rPr>
+          <w:b/>
+          <w:sz w:val="24"/>
+          <w:szCs w:val="24"/>
+        </w:rPr>
+        <w:br/>
+      </w:r>
+      <w:r>
+        <w:rPr>
+          <w:sz w:val="24"/>
+          <w:szCs w:val="24"/>
+        </w:rPr>
+        <w:t xml:space="preserve">  - Contains the logo/website name.</w:t>
+      </w:r>
+      <w:r>
+        <w:rPr>
+          <w:sz w:val="24"/>
+          <w:szCs w:val="24"/>
+        </w:rPr>
+        <w:br/>
+        <w:t xml:space="preserve">  - Includes links for Home, Shop, Categories, My Orders, Cart, and Login/Register (conditionally displayed).</w:t>
+      </w:r>
+      <w:r>
+        <w:rPr>
+          <w:sz w:val="24"/>
+          <w:szCs w:val="24"/>
+        </w:rPr>
+        <w:br/>
+        <w:t xml:space="preserve">  - Displays user photo (when logged in) with hover options for user name and logout.</w:t>
+      </w:r>
+    </w:p>
+    <w:p>
+      <w:pPr>
+        <w:rPr>
+          <w:sz w:val="24"/>
+          <w:szCs w:val="24"/>
+        </w:rPr>
+      </w:pPr>
+      <w:r>
+        <w:rPr>
+          <w:b/>
+          <w:sz w:val="24"/>
+          <w:szCs w:val="24"/>
+        </w:rPr>
+        <w:t>- Footer:</w:t>
+      </w:r>
+      <w:r>
+        <w:rPr>
+          <w:sz w:val="24"/>
+          <w:szCs w:val="24"/>
+        </w:rPr>
+        <w:br/>
+        <w:t xml:space="preserve">  - Displays social media links, contact details, and quick links to key pages.</w:t>
+      </w:r>
+    </w:p>
+    <w:p>
+      <w:pPr>
+        <w:rPr>
+          <w:sz w:val="24"/>
+          <w:szCs w:val="24"/>
+        </w:rPr>
+      </w:pPr>
+      <w:r>
+        <w:rPr>
+          <w:b/>
+          <w:sz w:val="24"/>
+          <w:szCs w:val="24"/>
+        </w:rPr>
+        <w:t>- Home Page:</w:t>
+      </w:r>
+      <w:r>
+        <w:rPr>
+          <w:sz w:val="24"/>
+          <w:szCs w:val="24"/>
+        </w:rPr>
+        <w:br/>
+        <w:t xml:space="preserve">  - Features a banner/slider showcasing products or offers (at least 3 slides).</w:t>
+      </w:r>
+      <w:r>
+        <w:rPr>
+          <w:sz w:val="24"/>
+          <w:szCs w:val="24"/>
+        </w:rPr>
+        <w:br/>
+        <w:t xml:space="preserve">  - Displays popular categories like Electronics and Fashion as clickable cards.</w:t>
+      </w:r>
+      <w:r>
+        <w:rPr>
+          <w:sz w:val="24"/>
+          <w:szCs w:val="24"/>
+        </w:rPr>
+        <w:br/>
+        <w:t xml:space="preserve">  - Highlights at least 6 featured products.</w:t>
+      </w:r>
+      <w:r>
+        <w:rPr>
+          <w:sz w:val="24"/>
+          <w:szCs w:val="24"/>
+        </w:rPr>
+        <w:br/>
+        <w:t xml:space="preserve">  - Additional sections such as 'Best Sellers' and 'Customer Reviews'.</w:t>
+      </w:r>
+    </w:p>
+    <w:p>
+      <w:pPr>
+        <w:rPr>
+          <w:sz w:val="24"/>
+          <w:szCs w:val="24"/>
+        </w:rPr>
+      </w:pPr>
+      <w:r>
+        <w:rPr>
+          <w:b/>
+          <w:sz w:val="24"/>
+          <w:szCs w:val="24"/>
+        </w:rPr>
+        <w:t>- Product Details Page:</w:t>
+      </w:r>
+      <w:r>
+        <w:rPr>
+          <w:sz w:val="24"/>
+          <w:szCs w:val="24"/>
+        </w:rPr>
+        <w:br/>
+        <w:t xml:space="preserve">  - Displays information about the product, including:</w:t>
+      </w:r>
+      <w:r>
+        <w:rPr>
+          <w:sz w:val="24"/>
+          <w:szCs w:val="24"/>
+        </w:rPr>
+        <w:br/>
+        <w:t xml:space="preserve">    - Title, image, price, description, stock availability, and customer reviews.</w:t>
+      </w:r>
+      <w:r>
+        <w:rPr>
+          <w:sz w:val="24"/>
+          <w:szCs w:val="24"/>
+        </w:rPr>
+        <w:br/>
+        <w:t xml:space="preserve">  - Includes 'Add to Cart' and 'Buy Now' buttons.</w:t>
+      </w:r>
+    </w:p>
+    <w:p>
+      <w:pPr>
+        <w:rPr>
+          <w:sz w:val="24"/>
+          <w:szCs w:val="24"/>
+        </w:rPr>
+      </w:pPr>
+      <w:r>
+        <w:rPr>
+          <w:b/>
+          <w:sz w:val="24"/>
+          <w:szCs w:val="24"/>
+        </w:rPr>
+        <w:t>- Shop Page:</w:t>
+      </w:r>
+      <w:r>
+        <w:rPr>
+          <w:b/>
+          <w:sz w:val="24"/>
+          <w:szCs w:val="24"/>
+        </w:rPr>
+        <w:br/>
+      </w:r>
+      <w:r>
+        <w:rPr>
+          <w:sz w:val="24"/>
+          <w:szCs w:val="24"/>
+        </w:rPr>
+        <w:t xml:space="preserve">  - Displays all products in a grid layout with filters (price, category, rating).</w:t>
+      </w:r>
+      <w:r>
+        <w:rPr>
+          <w:sz w:val="24"/>
+          <w:szCs w:val="24"/>
+        </w:rPr>
+        <w:br/>
+        <w:t xml:space="preserve">  - Includes sorting functionality (e.g., ascending/descending price).</w:t>
+      </w:r>
+      <w:r>
+        <w:rPr>
+          <w:sz w:val="24"/>
+          <w:szCs w:val="24"/>
+        </w:rPr>
+        <w:br/>
+        <w:t xml:space="preserve">  - Each product card features a 'See Details' button redirecting to the Product Details page.</w:t>
+      </w:r>
+    </w:p>
+    <w:p>
+      <w:pPr>
+        <w:rPr>
+          <w:sz w:val="24"/>
+          <w:szCs w:val="24"/>
+        </w:rPr>
+      </w:pPr>
+      <w:r>
+        <w:rPr>
+          <w:b/>
+          <w:sz w:val="24"/>
+          <w:szCs w:val="24"/>
+        </w:rPr>
+        <w:lastRenderedPageBreak/>
+        <w:t>- Cart Page:</w:t>
+      </w:r>
+      <w:r>
+        <w:rPr>
+          <w:b/>
+          <w:sz w:val="24"/>
+          <w:szCs w:val="24"/>
+        </w:rPr>
+        <w:br/>
+      </w:r>
+      <w:r>
+        <w:rPr>
+          <w:sz w:val="24"/>
+          <w:szCs w:val="24"/>
+        </w:rPr>
+        <w:t xml:space="preserve">  - Displays products added to the cart with details like name, image, quantity, and price.</w:t>
+      </w:r>
+      <w:r>
+        <w:rPr>
+          <w:sz w:val="24"/>
+          <w:szCs w:val="24"/>
+        </w:rPr>
+        <w:br/>
+        <w:t xml:space="preserve">  - Allows users to update quantities and remove items.</w:t>
+      </w:r>
+      <w:r>
+        <w:rPr>
+          <w:sz w:val="24"/>
+          <w:szCs w:val="24"/>
+        </w:rPr>
+        <w:br/>
+        <w:t xml:space="preserve">  - Features a 'Proceed to Checkout' button.</w:t>
+      </w:r>
+    </w:p>
+    <w:p>
+      <w:pPr>
+        <w:rPr>
+          <w:sz w:val="24"/>
+          <w:szCs w:val="24"/>
+        </w:rPr>
+      </w:pPr>
+      <w:r>
+        <w:rPr>
+          <w:b/>
+          <w:sz w:val="24"/>
+          <w:szCs w:val="24"/>
+        </w:rPr>
+        <w:t>- Checkout Page:</w:t>
+      </w:r>
+      <w:r>
+        <w:rPr>
+          <w:b/>
+          <w:sz w:val="24"/>
+          <w:szCs w:val="24"/>
+        </w:rPr>
+        <w:br/>
+      </w:r>
+      <w:r>
+        <w:rPr>
+          <w:sz w:val="24"/>
+          <w:szCs w:val="24"/>
+        </w:rPr>
+        <w:t xml:space="preserve">  - Collects delivery information (name, address, contact number).</w:t>
+      </w:r>
+      <w:r>
+        <w:rPr>
+          <w:sz w:val="24"/>
+          <w:szCs w:val="24"/>
+        </w:rPr>
+        <w:br/>
+        <w:t xml:space="preserve">  - Displays total price and includes a 'Place Order' button.</w:t>
+      </w:r>
+    </w:p>
+    <w:p>
+      <w:pPr>
+        <w:rPr>
+          <w:sz w:val="24"/>
+          <w:szCs w:val="24"/>
+        </w:rPr>
+      </w:pPr>
+      <w:r>
+        <w:rPr>
+          <w:b/>
+          <w:sz w:val="24"/>
+          <w:szCs w:val="24"/>
+        </w:rPr>
+        <w:t>- My Orders Page:</w:t>
+      </w:r>
+      <w:r>
+        <w:rPr>
+          <w:b/>
+          <w:sz w:val="24"/>
+          <w:szCs w:val="24"/>
+        </w:rPr>
+        <w:br/>
+      </w:r>
+      <w:r>
+        <w:rPr>
+          <w:sz w:val="24"/>
+          <w:szCs w:val="24"/>
+        </w:rPr>
+        <w:t xml:space="preserve">  - Private route displaying a user's past and ongoing orders in a list or grid format.</w:t>
+      </w:r>
+    </w:p>
+    <w:p>
+      <w:pPr>
+        <w:rPr>
+          <w:sz w:val="24"/>
+          <w:szCs w:val="24"/>
+        </w:rPr>
+      </w:pPr>
+      <w:r>
+        <w:rPr>
+          <w:b/>
+          <w:sz w:val="24"/>
+          <w:szCs w:val="24"/>
+        </w:rPr>
+        <w:t>- Authentication:</w:t>
+      </w:r>
+      <w:r>
+        <w:rPr>
+          <w:b/>
+          <w:sz w:val="24"/>
+          <w:szCs w:val="24"/>
+        </w:rPr>
+        <w:br/>
+      </w:r>
+      <w:r>
+        <w:rPr>
+          <w:sz w:val="24"/>
+          <w:szCs w:val="24"/>
+        </w:rPr>
+        <w:t xml:space="preserve">  - Login and Register pages with email/password-based login and one social login (Google or GitHub).</w:t>
+      </w:r>
+      <w:r>
+        <w:rPr>
+          <w:sz w:val="24"/>
+          <w:szCs w:val="24"/>
+        </w:rPr>
+        <w:br/>
+        <w:t xml:space="preserve">  - Password validation includes:</w:t>
+      </w:r>
+      <w:r>
+        <w:rPr>
+          <w:sz w:val="24"/>
+          <w:szCs w:val="24"/>
+        </w:rPr>
+        <w:br/>
+        <w:t xml:space="preserve">    - At least one uppercase letter.</w:t>
+      </w:r>
+      <w:r>
+        <w:rPr>
+          <w:sz w:val="24"/>
+          <w:szCs w:val="24"/>
+        </w:rPr>
+        <w:br/>
+        <w:t xml:space="preserve">    - At least one lowercase letter.</w:t>
+      </w:r>
+      <w:r>
+        <w:rPr>
+          <w:sz w:val="24"/>
+          <w:szCs w:val="24"/>
+        </w:rPr>
+        <w:br/>
+        <w:t xml:space="preserve">    - Minimum length of 6 characters.</w:t>
+      </w:r>
+      <w:bookmarkStart w:id="0" w:name="_GoBack"/>
+      <w:bookmarkEnd w:id="0"/>
+    </w:p>
     <w:p/>
     <w:p/>
     <w:p/>
-    <w:p/>
-    <w:p/>
-    <w:p>
-      <w:proofErr w:type="spellStart"/>
-      <w:r>
-        <w:t>H</w:t>
-      </w:r>
-      <w:r>
-        <w:t>hhhhhhh</w:t>
-      </w:r>
-      <w:proofErr w:type="spellEnd"/>
-    </w:p>
-    <w:p>
-      <w:r>
-        <w:t>afreen</w:t>
-      </w:r>
-      <w:bookmarkStart w:id="0" w:name="_GoBack"/>
-      <w:bookmarkEnd w:id="0"/>
-    </w:p>
     <w:sectPr>
       <w:pgSz w:w="12240" w:h="15840"/>
       <w:pgMar w:top="1440" w:right="1440" w:bottom="1440" w:left="1440" w:header="720" w:footer="720" w:gutter="0"/>
@@ -546,6 +1356,103 @@
     </w:sectPr>
   </w:body>
 </w:document>
+</file>
+
+<file path=word/numbering.xml><?xml version="1.0" encoding="utf-8"?>
+<w:numbering xmlns:wpc="http://schemas.microsoft.com/office/word/2010/wordprocessingCanvas" xmlns:cx="http://schemas.microsoft.com/office/drawing/2014/chartex" xmlns:cx1="http://schemas.microsoft.com/office/drawing/2015/9/8/chartex" xmlns:cx2="http://schemas.microsoft.com/office/drawing/2015/10/21/chartex" xmlns:cx3="http://schemas.microsoft.com/office/drawing/2016/5/9/chartex" xmlns:cx4="http://schemas.microsoft.com/office/drawing/2016/5/10/chartex" xmlns:cx5="http://schemas.microsoft.com/office/drawing/2016/5/11/chartex" xmlns:cx6="http://schemas.microsoft.com/office/drawing/2016/5/12/chartex" xmlns:cx7="http://schemas.microsoft.com/office/drawing/2016/5/13/chartex" xmlns:cx8="http://schemas.microsoft.com/office/drawing/2016/5/14/chartex" xmlns:mc="http://schemas.openxmlformats.org/markup-compatibility/2006" xmlns:aink="http://schemas.microsoft.com/office/drawing/2016/ink" xmlns:am3d="http://schemas.microsoft.com/office/drawing/2017/model3d" xmlns:o="urn:schemas-microsoft-com:office:office" xmlns:r="http://schemas.openxmlformats.org/officeDocument/2006/relationships" xmlns:m="http://schemas.openxmlformats.org/officeDocument/2006/math" xmlns:v="urn:schemas-microsoft-com:vml" xmlns:wp14="http://schemas.microsoft.com/office/word/2010/wordprocessingDrawing" xmlns:wp="http://schemas.openxmlformats.org/drawingml/2006/wordprocessingDrawing" xmlns:w10="urn:schemas-microsoft-com:office:word" xmlns:w="http://schemas.openxmlformats.org/wordprocessingml/2006/main" xmlns:w14="http://schemas.microsoft.com/office/word/2010/wordml" xmlns:w15="http://schemas.microsoft.com/office/word/2012/wordml" xmlns:w16cid="http://schemas.microsoft.com/office/word/2016/wordml/cid" xmlns:w16se="http://schemas.microsoft.com/office/word/2015/wordml/symex" xmlns:wpg="http://schemas.microsoft.com/office/word/2010/wordprocessingGroup" xmlns:wpi="http://schemas.microsoft.com/office/word/2010/wordprocessingInk" xmlns:wne="http://schemas.microsoft.com/office/word/2006/wordml" xmlns:wps="http://schemas.microsoft.com/office/word/2010/wordprocessingShape" mc:Ignorable="w14 w15 w16se w16cid wp14">
+  <w:abstractNum w:abstractNumId="0" w15:restartNumberingAfterBreak="0">
+    <w:nsid w:val="7AC23E47"/>
+    <w:multiLevelType w:val="hybridMultilevel"/>
+    <w:tmpl w:val="88DE1680"/>
+    <w:lvl w:ilvl="0" w:tplc="0409000F">
+      <w:start w:val="1"/>
+      <w:numFmt w:val="decimal"/>
+      <w:lvlText w:val="%1."/>
+      <w:lvlJc w:val="left"/>
+      <w:pPr>
+        <w:ind w:left="360" w:hanging="360"/>
+      </w:pPr>
+      <w:rPr>
+        <w:rFonts w:hint="default"/>
+      </w:rPr>
+    </w:lvl>
+    <w:lvl w:ilvl="1" w:tplc="04090019" w:tentative="1">
+      <w:start w:val="1"/>
+      <w:numFmt w:val="lowerLetter"/>
+      <w:lvlText w:val="%2."/>
+      <w:lvlJc w:val="left"/>
+      <w:pPr>
+        <w:ind w:left="1080" w:hanging="360"/>
+      </w:pPr>
+    </w:lvl>
+    <w:lvl w:ilvl="2" w:tplc="0409001B" w:tentative="1">
+      <w:start w:val="1"/>
+      <w:numFmt w:val="lowerRoman"/>
+      <w:lvlText w:val="%3."/>
+      <w:lvlJc w:val="right"/>
+      <w:pPr>
+        <w:ind w:left="1800" w:hanging="180"/>
+      </w:pPr>
+    </w:lvl>
+    <w:lvl w:ilvl="3" w:tplc="0409000F" w:tentative="1">
+      <w:start w:val="1"/>
+      <w:numFmt w:val="decimal"/>
+      <w:lvlText w:val="%4."/>
+      <w:lvlJc w:val="left"/>
+      <w:pPr>
+        <w:ind w:left="2520" w:hanging="360"/>
+      </w:pPr>
+    </w:lvl>
+    <w:lvl w:ilvl="4" w:tplc="04090019" w:tentative="1">
+      <w:start w:val="1"/>
+      <w:numFmt w:val="lowerLetter"/>
+      <w:lvlText w:val="%5."/>
+      <w:lvlJc w:val="left"/>
+      <w:pPr>
+        <w:ind w:left="3240" w:hanging="360"/>
+      </w:pPr>
+    </w:lvl>
+    <w:lvl w:ilvl="5" w:tplc="0409001B" w:tentative="1">
+      <w:start w:val="1"/>
+      <w:numFmt w:val="lowerRoman"/>
+      <w:lvlText w:val="%6."/>
+      <w:lvlJc w:val="right"/>
+      <w:pPr>
+        <w:ind w:left="3960" w:hanging="180"/>
+      </w:pPr>
+    </w:lvl>
+    <w:lvl w:ilvl="6" w:tplc="0409000F" w:tentative="1">
+      <w:start w:val="1"/>
+      <w:numFmt w:val="decimal"/>
+      <w:lvlText w:val="%7."/>
+      <w:lvlJc w:val="left"/>
+      <w:pPr>
+        <w:ind w:left="4680" w:hanging="360"/>
+      </w:pPr>
+    </w:lvl>
+    <w:lvl w:ilvl="7" w:tplc="04090019" w:tentative="1">
+      <w:start w:val="1"/>
+      <w:numFmt w:val="lowerLetter"/>
+      <w:lvlText w:val="%8."/>
+      <w:lvlJc w:val="left"/>
+      <w:pPr>
+        <w:ind w:left="5400" w:hanging="360"/>
+      </w:pPr>
+    </w:lvl>
+    <w:lvl w:ilvl="8" w:tplc="0409001B" w:tentative="1">
+      <w:start w:val="1"/>
+      <w:numFmt w:val="lowerRoman"/>
+      <w:lvlText w:val="%9."/>
+      <w:lvlJc w:val="right"/>
+      <w:pPr>
+        <w:ind w:left="6120" w:hanging="180"/>
+      </w:pPr>
+    </w:lvl>
+  </w:abstractNum>
+  <w:num w:numId="1">
+    <w:abstractNumId w:val="0"/>
+  </w:num>
+</w:numbering>
 </file>
 
 <file path=word/styles.xml><?xml version="1.0" encoding="utf-8"?>
@@ -976,6 +1883,29 @@
       <w:szCs w:val="28"/>
     </w:rPr>
   </w:style>
+  <w:style w:type="paragraph" w:styleId="Heading2">
+    <w:name w:val="heading 2"/>
+    <w:basedOn w:val="Normal"/>
+    <w:next w:val="Normal"/>
+    <w:link w:val="Heading2Char"/>
+    <w:uiPriority w:val="9"/>
+    <w:semiHidden/>
+    <w:unhideWhenUsed/>
+    <w:qFormat/>
+    <w:rsid w:val="00C8084F"/>
+    <w:pPr>
+      <w:keepNext/>
+      <w:keepLines/>
+      <w:spacing w:before="40" w:after="0"/>
+      <w:outlineLvl w:val="1"/>
+    </w:pPr>
+    <w:rPr>
+      <w:rFonts w:asciiTheme="majorHAnsi" w:eastAsiaTheme="majorEastAsia" w:hAnsiTheme="majorHAnsi" w:cstheme="majorBidi"/>
+      <w:color w:val="2F5496" w:themeColor="accent1" w:themeShade="BF"/>
+      <w:sz w:val="26"/>
+      <w:szCs w:val="26"/>
+    </w:rPr>
+  </w:style>
   <w:style w:type="paragraph" w:styleId="Heading4">
     <w:name w:val="heading 4"/>
     <w:basedOn w:val="Normal"/>
@@ -1094,6 +2024,31 @@
       <w:sz w:val="24"/>
       <w:szCs w:val="24"/>
     </w:rPr>
+  </w:style>
+  <w:style w:type="character" w:customStyle="1" w:styleId="Heading2Char">
+    <w:name w:val="Heading 2 Char"/>
+    <w:basedOn w:val="DefaultParagraphFont"/>
+    <w:link w:val="Heading2"/>
+    <w:uiPriority w:val="9"/>
+    <w:semiHidden/>
+    <w:rsid w:val="00C8084F"/>
+    <w:rPr>
+      <w:rFonts w:asciiTheme="majorHAnsi" w:eastAsiaTheme="majorEastAsia" w:hAnsiTheme="majorHAnsi" w:cstheme="majorBidi"/>
+      <w:color w:val="2F5496" w:themeColor="accent1" w:themeShade="BF"/>
+      <w:sz w:val="26"/>
+      <w:szCs w:val="26"/>
+    </w:rPr>
+  </w:style>
+  <w:style w:type="paragraph" w:styleId="ListParagraph">
+    <w:name w:val="List Paragraph"/>
+    <w:basedOn w:val="Normal"/>
+    <w:uiPriority w:val="34"/>
+    <w:qFormat/>
+    <w:rsid w:val="00C8084F"/>
+    <w:pPr>
+      <w:ind w:left="720"/>
+      <w:contextualSpacing/>
+    </w:pPr>
   </w:style>
 </w:styles>
 </file>

</xml_diff>